<commit_message>
Update Files and Information
</commit_message>
<xml_diff>
--- a/_self/_for_working/_cover_letter/Coverleter.docx
+++ b/_self/_for_working/_cover_letter/Coverleter.docx
@@ -353,25 +353,7 @@
           <w:i w:val="0"/>
           <w:iCs w:val="0"/>
         </w:rPr>
-        <w:t>I have knowledge about the hardware de</w:t>
-      </w:r>
-      <w:r>
-        <w:rPr>
-          <w:rStyle w:val="fontstyle01"/>
-          <w:rFonts w:ascii="Arial" w:hAnsi="Arial" w:cs="Arial"/>
-          <w:i w:val="0"/>
-          <w:iCs w:val="0"/>
-        </w:rPr>
-        <w:t>sign</w:t>
-      </w:r>
-      <w:r>
-        <w:rPr>
-          <w:rStyle w:val="fontstyle01"/>
-          <w:rFonts w:ascii="Arial" w:hAnsi="Arial" w:cs="Arial"/>
-          <w:i w:val="0"/>
-          <w:iCs w:val="0"/>
-        </w:rPr>
-        <w:t xml:space="preserve"> and the UART, I2C protocols for sending/receiving data </w:t>
+        <w:t xml:space="preserve">I have knowledge about protocols for sending/receiving data </w:t>
       </w:r>
       <w:r>
         <w:rPr>
@@ -506,7 +488,25 @@
           <w:i w:val="0"/>
           <w:iCs w:val="0"/>
         </w:rPr>
-        <w:t xml:space="preserve">, writing UT test, IT test for </w:t>
+        <w:t>, writing UT test, IT test</w:t>
+      </w:r>
+      <w:r>
+        <w:rPr>
+          <w:rStyle w:val="fontstyle01"/>
+          <w:rFonts w:ascii="Arial" w:hAnsi="Arial" w:cs="Arial"/>
+          <w:i w:val="0"/>
+          <w:iCs w:val="0"/>
+        </w:rPr>
+        <w:t xml:space="preserve"> and automation test</w:t>
+      </w:r>
+      <w:r>
+        <w:rPr>
+          <w:rStyle w:val="fontstyle01"/>
+          <w:rFonts w:ascii="Arial" w:hAnsi="Arial" w:cs="Arial"/>
+          <w:i w:val="0"/>
+          <w:iCs w:val="0"/>
+        </w:rPr>
+        <w:t xml:space="preserve"> for </w:t>
       </w:r>
       <w:r>
         <w:rPr>
@@ -740,7 +740,25 @@
           <w:i w:val="0"/>
           <w:iCs w:val="0"/>
         </w:rPr>
-        <w:t>CAN bus protocol. I use</w:t>
+        <w:t>CAN bus protocol</w:t>
+      </w:r>
+      <w:r>
+        <w:rPr>
+          <w:rStyle w:val="fontstyle01"/>
+          <w:rFonts w:ascii="Arial" w:hAnsi="Arial" w:cs="Arial"/>
+          <w:i w:val="0"/>
+          <w:iCs w:val="0"/>
+        </w:rPr>
+        <w:t xml:space="preserve"> and Qt Framework as well</w:t>
+      </w:r>
+      <w:r>
+        <w:rPr>
+          <w:rStyle w:val="fontstyle01"/>
+          <w:rFonts w:ascii="Arial" w:hAnsi="Arial" w:cs="Arial"/>
+          <w:i w:val="0"/>
+          <w:iCs w:val="0"/>
+        </w:rPr>
+        <w:t>. I use</w:t>
       </w:r>
       <w:r>
         <w:rPr>
@@ -758,7 +776,25 @@
           <w:i w:val="0"/>
           <w:iCs w:val="0"/>
         </w:rPr>
-        <w:t xml:space="preserve">git, SVN, Visual Code </w:t>
+        <w:t>git, SVN, Visual Code</w:t>
+      </w:r>
+      <w:r>
+        <w:rPr>
+          <w:rStyle w:val="fontstyle01"/>
+          <w:rFonts w:ascii="Arial" w:hAnsi="Arial" w:cs="Arial"/>
+          <w:i w:val="0"/>
+          <w:iCs w:val="0"/>
+        </w:rPr>
+        <w:t>, Linux command line</w:t>
+      </w:r>
+      <w:r>
+        <w:rPr>
+          <w:rStyle w:val="fontstyle01"/>
+          <w:rFonts w:ascii="Arial" w:hAnsi="Arial" w:cs="Arial"/>
+          <w:i w:val="0"/>
+          <w:iCs w:val="0"/>
+        </w:rPr>
+        <w:t xml:space="preserve"> </w:t>
       </w:r>
       <w:r>
         <w:rPr>

</xml_diff>